<commit_message>
Added concepts of HTM
</commit_message>
<xml_diff>
--- a/source/Binge_coders/Binge_Coderss_Documentation/Types of Classifiers.docx
+++ b/source/Binge_coders/Binge_Coderss_Documentation/Types of Classifiers.docx
@@ -3,8 +3,14 @@
 <w:document xmlns:wpc="http://schemas.microsoft.com/office/word/2010/wordprocessingCanvas" xmlns:cx="http://schemas.microsoft.com/office/drawing/2014/chartex" xmlns:cx1="http://schemas.microsoft.com/office/drawing/2015/9/8/chartex" xmlns:cx2="http://schemas.microsoft.com/office/drawing/2015/10/21/chartex" xmlns:cx3="http://schemas.microsoft.com/office/drawing/2016/5/9/chartex" xmlns:cx4="http://schemas.microsoft.com/office/drawing/2016/5/10/chartex" xmlns:cx5="http://schemas.microsoft.com/office/drawing/2016/5/11/chartex" xmlns:cx6="http://schemas.microsoft.com/office/drawing/2016/5/12/chartex" xmlns:cx7="http://schemas.microsoft.com/office/drawing/2016/5/13/chartex" xmlns:cx8="http://schemas.microsoft.com/office/drawing/2016/5/14/chartex" xmlns:mc="http://schemas.openxmlformats.org/markup-compatibility/2006" xmlns:aink="http://schemas.microsoft.com/office/drawing/2016/ink" xmlns:am3d="http://schemas.microsoft.com/office/drawing/2017/model3d" xmlns:o="urn:schemas-microsoft-com:office:office" xmlns:oel="http://schemas.microsoft.com/office/2019/extlst" xmlns:r="http://schemas.openxmlformats.org/officeDocument/2006/relationships" xmlns:m="http://schemas.openxmlformats.org/officeDocument/2006/math" xmlns:v="urn:schemas-microsoft-com:vml" xmlns:wp14="http://schemas.microsoft.com/office/word/2010/wordprocessingDrawing" xmlns:wp="http://schemas.openxmlformats.org/drawingml/2006/wordprocessingDrawing" xmlns:w10="urn:schemas-microsoft-com:office:word" xmlns:w="http://schemas.openxmlformats.org/wordprocessingml/2006/main" xmlns:w14="http://schemas.microsoft.com/office/word/2010/wordml" xmlns:w15="http://schemas.microsoft.com/office/word/2012/wordml" xmlns:w16cex="http://schemas.microsoft.com/office/word/2018/wordml/cex" xmlns:w16cid="http://schemas.microsoft.com/office/word/2016/wordml/cid" xmlns:w16="http://schemas.microsoft.com/office/word/2018/wordml" xmlns:w16du="http://schemas.microsoft.com/office/word/2023/wordml/word16du" xmlns:w16sdtdh="http://schemas.microsoft.com/office/word/2020/wordml/sdtdatahash" xmlns:w16sdtfl="http://schemas.microsoft.com/office/word/2024/wordml/sdtformatlock" xmlns:w16se="http://schemas.microsoft.com/office/word/2015/wordml/symex" xmlns:wpg="http://schemas.microsoft.com/office/word/2010/wordprocessingGroup" xmlns:wpi="http://schemas.microsoft.com/office/word/2010/wordprocessingInk" xmlns:wne="http://schemas.microsoft.com/office/word/2006/wordml" xmlns:wps="http://schemas.microsoft.com/office/word/2010/wordprocessingShape" mc:Ignorable="w14 w15 w16se w16cid w16 w16cex w16sdtdh w16sdtfl w16du wp14">
   <w:body>
     <w:p>
-      <w:r>
-        <w:rPr>
+      <w:pPr>
+        <w:rPr>
+          <w:rFonts w:ascii="Calibri" w:hAnsi="Calibri" w:cs="Calibri"/>
+        </w:rPr>
+      </w:pPr>
+      <w:r>
+        <w:rPr>
+          <w:rFonts w:ascii="Calibri" w:hAnsi="Calibri" w:cs="Calibri"/>
           <w:b/>
           <w:bCs/>
         </w:rPr>
@@ -12,6 +18,7 @@
       </w:r>
       <w:r>
         <w:rPr>
+          <w:rFonts w:ascii="Calibri" w:hAnsi="Calibri" w:cs="Calibri"/>
           <w:b/>
           <w:bCs/>
         </w:rPr>
@@ -19,6 +26,7 @@
       </w:r>
       <w:r>
         <w:rPr>
+          <w:rFonts w:ascii="Calibri" w:hAnsi="Calibri" w:cs="Calibri"/>
           <w:b/>
           <w:bCs/>
         </w:rPr>
@@ -26,6 +34,7 @@
       </w:r>
       <w:r>
         <w:rPr>
+          <w:rFonts w:ascii="Calibri" w:hAnsi="Calibri" w:cs="Calibri"/>
           <w:b/>
           <w:bCs/>
         </w:rPr>
@@ -33,6 +42,7 @@
       </w:r>
       <w:r>
         <w:rPr>
+          <w:rFonts w:ascii="Calibri" w:hAnsi="Calibri" w:cs="Calibri"/>
           <w:b/>
           <w:bCs/>
         </w:rPr>
@@ -40,6 +50,7 @@
       </w:r>
       <w:r>
         <w:rPr>
+          <w:rFonts w:ascii="Calibri" w:hAnsi="Calibri" w:cs="Calibri"/>
           <w:b/>
           <w:bCs/>
         </w:rPr>
@@ -47,41 +58,77 @@
       </w:r>
       <w:r>
         <w:rPr>
+          <w:rFonts w:ascii="Calibri" w:hAnsi="Calibri" w:cs="Calibri"/>
           <w:b/>
           <w:bCs/>
         </w:rPr>
         <w:t xml:space="preserve"> </w:t>
       </w:r>
       <w:r>
+        <w:rPr>
+          <w:rFonts w:ascii="Calibri" w:hAnsi="Calibri" w:cs="Calibri"/>
+        </w:rPr>
         <w:t>It is</w:t>
       </w:r>
       <w:r>
+        <w:rPr>
+          <w:rFonts w:ascii="Calibri" w:hAnsi="Calibri" w:cs="Calibri"/>
+        </w:rPr>
         <w:t xml:space="preserve"> </w:t>
       </w:r>
       <w:r>
+        <w:rPr>
+          <w:rFonts w:ascii="Calibri" w:hAnsi="Calibri" w:cs="Calibri"/>
+        </w:rPr>
         <w:t>inspired by the structure and function of the neocortex in the brain. It is designed to learn patterns, make predictions, and recognize anomalies in data s</w:t>
       </w:r>
       <w:r>
+        <w:rPr>
+          <w:rFonts w:ascii="Calibri" w:hAnsi="Calibri" w:cs="Calibri"/>
+        </w:rPr>
         <w:t>et.</w:t>
       </w:r>
       <w:r>
+        <w:rPr>
+          <w:rFonts w:ascii="Calibri" w:hAnsi="Calibri" w:cs="Calibri"/>
+        </w:rPr>
         <w:t xml:space="preserve"> </w:t>
       </w:r>
       <w:r>
+        <w:rPr>
+          <w:rFonts w:ascii="Calibri" w:hAnsi="Calibri" w:cs="Calibri"/>
+        </w:rPr>
         <w:t>It</w:t>
       </w:r>
       <w:r>
+        <w:rPr>
+          <w:rFonts w:ascii="Calibri" w:hAnsi="Calibri" w:cs="Calibri"/>
+        </w:rPr>
         <w:t xml:space="preserve"> </w:t>
       </w:r>
       <w:r>
+        <w:rPr>
+          <w:rFonts w:ascii="Calibri" w:hAnsi="Calibri" w:cs="Calibri"/>
+        </w:rPr>
         <w:t>is based on Unsupervised Learning.</w:t>
       </w:r>
     </w:p>
     <w:p>
-      <w:r>
+      <w:pPr>
+        <w:rPr>
+          <w:rFonts w:ascii="Calibri" w:hAnsi="Calibri" w:cs="Calibri"/>
+        </w:rPr>
+      </w:pPr>
+      <w:r>
+        <w:rPr>
+          <w:rFonts w:ascii="Calibri" w:hAnsi="Calibri" w:cs="Calibri"/>
+        </w:rPr>
         <w:t xml:space="preserve">Encoders, Spatial Pooler, Temporal Memory and </w:t>
       </w:r>
       <w:r>
+        <w:rPr>
+          <w:rFonts w:ascii="Calibri" w:hAnsi="Calibri" w:cs="Calibri"/>
+        </w:rPr>
         <w:t>Anomaly detection and Prediction are major component of HTM</w:t>
       </w:r>
     </w:p>
@@ -243,7 +290,7 @@
                     <pic:cNvPicPr/>
                   </pic:nvPicPr>
                   <pic:blipFill>
-                    <a:blip r:embed="rId4">
+                    <a:blip r:embed="rId5">
                       <a:extLst>
                         <a:ext uri="{28A0092B-C50C-407E-A947-70E740481C1C}">
                           <a14:useLocalDpi xmlns:a14="http://schemas.microsoft.com/office/drawing/2010/main" val="0"/>
@@ -285,6 +332,215 @@
         </w:rPr>
       </w:pPr>
     </w:p>
+    <w:p>
+      <w:pPr>
+        <w:rPr>
+          <w:b/>
+          <w:bCs/>
+        </w:rPr>
+      </w:pPr>
+    </w:p>
+    <w:p>
+      <w:pPr>
+        <w:rPr>
+          <w:rFonts w:ascii="Calibri" w:hAnsi="Calibri" w:cs="Calibri"/>
+          <w:b/>
+          <w:bCs/>
+        </w:rPr>
+      </w:pPr>
+      <w:r>
+        <w:rPr>
+          <w:rFonts w:ascii="Calibri" w:hAnsi="Calibri" w:cs="Calibri"/>
+          <w:b/>
+          <w:bCs/>
+        </w:rPr>
+        <w:t>Core Concepts of HTM</w:t>
+      </w:r>
+    </w:p>
+    <w:p>
+      <w:pPr>
+        <w:tabs>
+          <w:tab w:val="num" w:pos="720"/>
+        </w:tabs>
+        <w:rPr>
+          <w:rFonts w:ascii="Calibri" w:hAnsi="Calibri" w:cs="Calibri"/>
+        </w:rPr>
+      </w:pPr>
+      <w:r>
+        <w:rPr>
+          <w:rFonts w:ascii="Calibri" w:hAnsi="Calibri" w:cs="Calibri"/>
+          <w:b/>
+          <w:bCs/>
+        </w:rPr>
+        <w:t>Biological Inspiration</w:t>
+      </w:r>
+      <w:r>
+        <w:rPr>
+          <w:rFonts w:ascii="Calibri" w:hAnsi="Calibri" w:cs="Calibri"/>
+        </w:rPr>
+        <w:t xml:space="preserve">: HTM is </w:t>
+      </w:r>
+      <w:r>
+        <w:rPr>
+          <w:rFonts w:ascii="Calibri" w:hAnsi="Calibri" w:cs="Calibri"/>
+        </w:rPr>
+        <w:t>modelled</w:t>
+      </w:r>
+      <w:r>
+        <w:rPr>
+          <w:rFonts w:ascii="Calibri" w:hAnsi="Calibri" w:cs="Calibri"/>
+        </w:rPr>
+        <w:t xml:space="preserve"> after how the neocortex processes information. It seeks to mimic brain functions like pattern recognition, memory storage, and sequence prediction.</w:t>
+      </w:r>
+    </w:p>
+    <w:p>
+      <w:pPr>
+        <w:tabs>
+          <w:tab w:val="num" w:pos="720"/>
+        </w:tabs>
+        <w:rPr>
+          <w:rFonts w:ascii="Calibri" w:hAnsi="Calibri" w:cs="Calibri"/>
+          <w:b/>
+          <w:bCs/>
+        </w:rPr>
+      </w:pPr>
+      <w:r>
+        <w:rPr>
+          <w:rFonts w:ascii="Calibri" w:hAnsi="Calibri" w:cs="Calibri"/>
+          <w:b/>
+          <w:bCs/>
+        </w:rPr>
+        <w:t>Sparse Distributed Representations (SDRs):</w:t>
+      </w:r>
+    </w:p>
+    <w:p>
+      <w:pPr>
+        <w:tabs>
+          <w:tab w:val="num" w:pos="1440"/>
+        </w:tabs>
+        <w:rPr>
+          <w:rFonts w:ascii="Calibri" w:hAnsi="Calibri" w:cs="Calibri"/>
+        </w:rPr>
+      </w:pPr>
+      <w:r>
+        <w:rPr>
+          <w:rFonts w:ascii="Calibri" w:hAnsi="Calibri" w:cs="Calibri"/>
+        </w:rPr>
+        <w:t>SDRs are the core data structure in HTM, representing information as sparse binary vectors.</w:t>
+      </w:r>
+    </w:p>
+    <w:p>
+      <w:pPr>
+        <w:tabs>
+          <w:tab w:val="num" w:pos="1440"/>
+        </w:tabs>
+        <w:rPr>
+          <w:rFonts w:ascii="Calibri" w:hAnsi="Calibri" w:cs="Calibri"/>
+        </w:rPr>
+      </w:pPr>
+      <w:r>
+        <w:rPr>
+          <w:rFonts w:ascii="Calibri" w:hAnsi="Calibri" w:cs="Calibri"/>
+        </w:rPr>
+        <w:t>Only a small percentage of the bits in an SDR are active (1), which makes the representation robust, efficient, and noise-resistant.</w:t>
+      </w:r>
+    </w:p>
+    <w:p>
+      <w:pPr>
+        <w:tabs>
+          <w:tab w:val="num" w:pos="1440"/>
+        </w:tabs>
+        <w:rPr>
+          <w:rFonts w:ascii="Calibri" w:hAnsi="Calibri" w:cs="Calibri"/>
+        </w:rPr>
+      </w:pPr>
+      <w:r>
+        <w:rPr>
+          <w:rFonts w:ascii="Calibri" w:hAnsi="Calibri" w:cs="Calibri"/>
+        </w:rPr>
+        <w:t>SDRs enable HTM systems to process and store high-dimensional information.</w:t>
+      </w:r>
+    </w:p>
+    <w:p>
+      <w:pPr>
+        <w:tabs>
+          <w:tab w:val="num" w:pos="720"/>
+        </w:tabs>
+        <w:rPr>
+          <w:rFonts w:ascii="Calibri" w:hAnsi="Calibri" w:cs="Calibri"/>
+        </w:rPr>
+      </w:pPr>
+      <w:r>
+        <w:rPr>
+          <w:rFonts w:ascii="Calibri" w:hAnsi="Calibri" w:cs="Calibri"/>
+        </w:rPr>
+        <w:t>Temporal Sequences: HTM emphasizes learning temporal sequences, which means understanding the order and timing of patterns. This is crucial for predicting future events based on past data.</w:t>
+      </w:r>
+    </w:p>
+    <w:p>
+      <w:pPr>
+        <w:tabs>
+          <w:tab w:val="num" w:pos="720"/>
+        </w:tabs>
+        <w:rPr>
+          <w:rFonts w:ascii="Calibri" w:hAnsi="Calibri" w:cs="Calibri"/>
+        </w:rPr>
+      </w:pPr>
+      <w:r>
+        <w:rPr>
+          <w:rFonts w:ascii="Calibri" w:hAnsi="Calibri" w:cs="Calibri"/>
+          <w:b/>
+          <w:bCs/>
+        </w:rPr>
+        <w:t>Hierarchical Organization</w:t>
+      </w:r>
+      <w:r>
+        <w:rPr>
+          <w:rFonts w:ascii="Calibri" w:hAnsi="Calibri" w:cs="Calibri"/>
+        </w:rPr>
+        <w:t>:</w:t>
+      </w:r>
+    </w:p>
+    <w:p>
+      <w:pPr>
+        <w:tabs>
+          <w:tab w:val="num" w:pos="1440"/>
+        </w:tabs>
+        <w:rPr>
+          <w:rFonts w:ascii="Calibri" w:hAnsi="Calibri" w:cs="Calibri"/>
+        </w:rPr>
+      </w:pPr>
+      <w:r>
+        <w:rPr>
+          <w:rFonts w:ascii="Calibri" w:hAnsi="Calibri" w:cs="Calibri"/>
+        </w:rPr>
+        <w:t>HTM systems are hierarchical, meaning they process information at multiple levels of abstraction.</w:t>
+      </w:r>
+    </w:p>
+    <w:p>
+      <w:pPr>
+        <w:tabs>
+          <w:tab w:val="num" w:pos="1440"/>
+        </w:tabs>
+        <w:rPr>
+          <w:rFonts w:ascii="Calibri" w:hAnsi="Calibri" w:cs="Calibri"/>
+        </w:rPr>
+      </w:pPr>
+      <w:r>
+        <w:rPr>
+          <w:rFonts w:ascii="Calibri" w:hAnsi="Calibri" w:cs="Calibri"/>
+        </w:rPr>
+        <w:t>Lower levels detect simple patterns, while higher levels combine these patterns to identify more complex relationships.</w:t>
+      </w:r>
+    </w:p>
+    <w:p>
+      <w:pPr>
+        <w:rPr>
+          <w:b/>
+          <w:bCs/>
+        </w:rPr>
+      </w:pPr>
+    </w:p>
     <w:sectPr>
       <w:pgSz w:w="11906" w:h="16838"/>
       <w:pgMar w:top="1440" w:right="1440" w:bottom="1440" w:left="1440" w:header="708" w:footer="708" w:gutter="0"/>
@@ -293,6 +549,131 @@
     </w:sectPr>
   </w:body>
 </w:document>
+</file>
+
+<file path=word/numbering.xml><?xml version="1.0" encoding="utf-8"?>
+<w:numbering xmlns:wpc="http://schemas.microsoft.com/office/word/2010/wordprocessingCanvas" xmlns:cx="http://schemas.microsoft.com/office/drawing/2014/chartex" xmlns:cx1="http://schemas.microsoft.com/office/drawing/2015/9/8/chartex" xmlns:cx2="http://schemas.microsoft.com/office/drawing/2015/10/21/chartex" xmlns:cx3="http://schemas.microsoft.com/office/drawing/2016/5/9/chartex" xmlns:cx4="http://schemas.microsoft.com/office/drawing/2016/5/10/chartex" xmlns:cx5="http://schemas.microsoft.com/office/drawing/2016/5/11/chartex" xmlns:cx6="http://schemas.microsoft.com/office/drawing/2016/5/12/chartex" xmlns:cx7="http://schemas.microsoft.com/office/drawing/2016/5/13/chartex" xmlns:cx8="http://schemas.microsoft.com/office/drawing/2016/5/14/chartex" xmlns:mc="http://schemas.openxmlformats.org/markup-compatibility/2006" xmlns:aink="http://schemas.microsoft.com/office/drawing/2016/ink" xmlns:am3d="http://schemas.microsoft.com/office/drawing/2017/model3d" xmlns:o="urn:schemas-microsoft-com:office:office" xmlns:oel="http://schemas.microsoft.com/office/2019/extlst" xmlns:r="http://schemas.openxmlformats.org/officeDocument/2006/relationships" xmlns:m="http://schemas.openxmlformats.org/officeDocument/2006/math" xmlns:v="urn:schemas-microsoft-com:vml" xmlns:wp14="http://schemas.microsoft.com/office/word/2010/wordprocessingDrawing" xmlns:wp="http://schemas.openxmlformats.org/drawingml/2006/wordprocessingDrawing" xmlns:w10="urn:schemas-microsoft-com:office:word" xmlns:w="http://schemas.openxmlformats.org/wordprocessingml/2006/main" xmlns:w14="http://schemas.microsoft.com/office/word/2010/wordml" xmlns:w15="http://schemas.microsoft.com/office/word/2012/wordml" xmlns:w16cex="http://schemas.microsoft.com/office/word/2018/wordml/cex" xmlns:w16cid="http://schemas.microsoft.com/office/word/2016/wordml/cid" xmlns:w16="http://schemas.microsoft.com/office/word/2018/wordml" xmlns:w16du="http://schemas.microsoft.com/office/word/2023/wordml/word16du" xmlns:w16sdtdh="http://schemas.microsoft.com/office/word/2020/wordml/sdtdatahash" xmlns:w16sdtfl="http://schemas.microsoft.com/office/word/2024/wordml/sdtformatlock" xmlns:w16se="http://schemas.microsoft.com/office/word/2015/wordml/symex" xmlns:wpg="http://schemas.microsoft.com/office/word/2010/wordprocessingGroup" xmlns:wpi="http://schemas.microsoft.com/office/word/2010/wordprocessingInk" xmlns:wne="http://schemas.microsoft.com/office/word/2006/wordml" xmlns:wps="http://schemas.microsoft.com/office/word/2010/wordprocessingShape" mc:Ignorable="w14 w15 w16se w16cid w16 w16cex w16sdtdh w16sdtfl w16du wp14">
+  <w:abstractNum w:abstractNumId="0" w15:restartNumberingAfterBreak="0">
+    <w:nsid w:val="04696CE6"/>
+    <w:multiLevelType w:val="multilevel"/>
+    <w:tmpl w:val="17FA2B7C"/>
+    <w:lvl w:ilvl="0">
+      <w:start w:val="1"/>
+      <w:numFmt w:val="decimal"/>
+      <w:lvlText w:val="%1."/>
+      <w:lvlJc w:val="left"/>
+      <w:pPr>
+        <w:tabs>
+          <w:tab w:val="num" w:pos="720"/>
+        </w:tabs>
+        <w:ind w:left="720" w:hanging="360"/>
+      </w:pPr>
+    </w:lvl>
+    <w:lvl w:ilvl="1">
+      <w:start w:val="1"/>
+      <w:numFmt w:val="bullet"/>
+      <w:lvlText w:val="o"/>
+      <w:lvlJc w:val="left"/>
+      <w:pPr>
+        <w:tabs>
+          <w:tab w:val="num" w:pos="1440"/>
+        </w:tabs>
+        <w:ind w:left="1440" w:hanging="360"/>
+      </w:pPr>
+      <w:rPr>
+        <w:rFonts w:ascii="Courier New" w:hAnsi="Courier New" w:hint="default"/>
+        <w:sz w:val="20"/>
+      </w:rPr>
+    </w:lvl>
+    <w:lvl w:ilvl="2" w:tentative="1">
+      <w:start w:val="1"/>
+      <w:numFmt w:val="decimal"/>
+      <w:lvlText w:val="%3."/>
+      <w:lvlJc w:val="left"/>
+      <w:pPr>
+        <w:tabs>
+          <w:tab w:val="num" w:pos="2160"/>
+        </w:tabs>
+        <w:ind w:left="2160" w:hanging="360"/>
+      </w:pPr>
+    </w:lvl>
+    <w:lvl w:ilvl="3" w:tentative="1">
+      <w:start w:val="1"/>
+      <w:numFmt w:val="decimal"/>
+      <w:lvlText w:val="%4."/>
+      <w:lvlJc w:val="left"/>
+      <w:pPr>
+        <w:tabs>
+          <w:tab w:val="num" w:pos="2880"/>
+        </w:tabs>
+        <w:ind w:left="2880" w:hanging="360"/>
+      </w:pPr>
+    </w:lvl>
+    <w:lvl w:ilvl="4" w:tentative="1">
+      <w:start w:val="1"/>
+      <w:numFmt w:val="decimal"/>
+      <w:lvlText w:val="%5."/>
+      <w:lvlJc w:val="left"/>
+      <w:pPr>
+        <w:tabs>
+          <w:tab w:val="num" w:pos="3600"/>
+        </w:tabs>
+        <w:ind w:left="3600" w:hanging="360"/>
+      </w:pPr>
+    </w:lvl>
+    <w:lvl w:ilvl="5" w:tentative="1">
+      <w:start w:val="1"/>
+      <w:numFmt w:val="decimal"/>
+      <w:lvlText w:val="%6."/>
+      <w:lvlJc w:val="left"/>
+      <w:pPr>
+        <w:tabs>
+          <w:tab w:val="num" w:pos="4320"/>
+        </w:tabs>
+        <w:ind w:left="4320" w:hanging="360"/>
+      </w:pPr>
+    </w:lvl>
+    <w:lvl w:ilvl="6" w:tentative="1">
+      <w:start w:val="1"/>
+      <w:numFmt w:val="decimal"/>
+      <w:lvlText w:val="%7."/>
+      <w:lvlJc w:val="left"/>
+      <w:pPr>
+        <w:tabs>
+          <w:tab w:val="num" w:pos="5040"/>
+        </w:tabs>
+        <w:ind w:left="5040" w:hanging="360"/>
+      </w:pPr>
+    </w:lvl>
+    <w:lvl w:ilvl="7" w:tentative="1">
+      <w:start w:val="1"/>
+      <w:numFmt w:val="decimal"/>
+      <w:lvlText w:val="%8."/>
+      <w:lvlJc w:val="left"/>
+      <w:pPr>
+        <w:tabs>
+          <w:tab w:val="num" w:pos="5760"/>
+        </w:tabs>
+        <w:ind w:left="5760" w:hanging="360"/>
+      </w:pPr>
+    </w:lvl>
+    <w:lvl w:ilvl="8" w:tentative="1">
+      <w:start w:val="1"/>
+      <w:numFmt w:val="decimal"/>
+      <w:lvlText w:val="%9."/>
+      <w:lvlJc w:val="left"/>
+      <w:pPr>
+        <w:tabs>
+          <w:tab w:val="num" w:pos="6480"/>
+        </w:tabs>
+        <w:ind w:left="6480" w:hanging="360"/>
+      </w:pPr>
+    </w:lvl>
+  </w:abstractNum>
+  <w:num w:numId="1" w16cid:durableId="1307466703">
+    <w:abstractNumId w:val="0"/>
+  </w:num>
+</w:numbering>
 </file>
 
 <file path=word/styles.xml><?xml version="1.0" encoding="utf-8"?>
@@ -699,7 +1080,6 @@
   <w:style w:type="character" w:default="1" w:styleId="DefaultParagraphFont">
     <w:name w:val="Default Paragraph Font"/>
     <w:uiPriority w:val="1"/>
-    <w:semiHidden/>
     <w:unhideWhenUsed/>
   </w:style>
   <w:style w:type="table" w:default="1" w:styleId="TableNormal">

</xml_diff>